<commit_message>
Re rapport + powerpoint
</commit_message>
<xml_diff>
--- a/Rapport de fin + Powerpoint/Rapport.docx
+++ b/Rapport de fin + Powerpoint/Rapport.docx
@@ -88,7 +88,7 @@
           <w:r>
             <w:fldChar w:fldCharType="separate"/>
           </w:r>
-          <w:hyperlink w:anchor="_Toc469498381" w:history="1">
+          <w:hyperlink w:anchor="_Toc469559152" w:history="1">
             <w:r>
               <w:rPr>
                 <w:rStyle w:val="Lienhypertexte"/>
@@ -116,7 +116,7 @@
                 <w:noProof/>
                 <w:webHidden/>
               </w:rPr>
-              <w:instrText xml:space="preserve"> PAGEREF _Toc469498381 \h </w:instrText>
+              <w:instrText xml:space="preserve"> PAGEREF _Toc469559152 \h </w:instrText>
             </w:r>
             <w:r>
               <w:rPr>
@@ -158,14 +158,14 @@
               <w:lang w:val="fr-FR" w:eastAsia="fr-FR"/>
             </w:rPr>
           </w:pPr>
-          <w:hyperlink w:anchor="_Toc469498382" w:history="1">
+          <w:hyperlink w:anchor="_Toc469559153" w:history="1">
             <w:r>
               <w:rPr>
                 <w:rStyle w:val="Lienhypertexte"/>
                 <w:noProof/>
                 <w:lang w:val="fr-FR"/>
               </w:rPr>
-              <w:t>L’écran de veille statique</w:t>
+              <w:t>Lecture des fichiers</w:t>
             </w:r>
             <w:r>
               <w:rPr>
@@ -186,7 +186,7 @@
                 <w:noProof/>
                 <w:webHidden/>
               </w:rPr>
-              <w:instrText xml:space="preserve"> PAGEREF _Toc469498382 \h </w:instrText>
+              <w:instrText xml:space="preserve"> PAGEREF _Toc469559153 \h </w:instrText>
             </w:r>
             <w:r>
               <w:rPr>
@@ -228,14 +228,14 @@
               <w:lang w:val="fr-FR" w:eastAsia="fr-FR"/>
             </w:rPr>
           </w:pPr>
-          <w:hyperlink w:anchor="_Toc469498383" w:history="1">
+          <w:hyperlink w:anchor="_Toc469559154" w:history="1">
             <w:r>
               <w:rPr>
                 <w:rStyle w:val="Lienhypertexte"/>
                 <w:noProof/>
                 <w:lang w:val="fr-FR"/>
               </w:rPr>
-              <w:t>L’écran de veille dynamique</w:t>
+              <w:t>Moteur de rendu</w:t>
             </w:r>
             <w:r>
               <w:rPr>
@@ -256,7 +256,7 @@
                 <w:noProof/>
                 <w:webHidden/>
               </w:rPr>
-              <w:instrText xml:space="preserve"> PAGEREF _Toc469498383 \h </w:instrText>
+              <w:instrText xml:space="preserve"> PAGEREF _Toc469559154 \h </w:instrText>
             </w:r>
             <w:r>
               <w:rPr>
@@ -276,7 +276,7 @@
                 <w:noProof/>
                 <w:webHidden/>
               </w:rPr>
-              <w:t>5</w:t>
+              <w:t>4</w:t>
             </w:r>
             <w:r>
               <w:rPr>
@@ -298,14 +298,14 @@
               <w:lang w:val="fr-FR" w:eastAsia="fr-FR"/>
             </w:rPr>
           </w:pPr>
-          <w:hyperlink w:anchor="_Toc469498384" w:history="1">
+          <w:hyperlink w:anchor="_Toc469559155" w:history="1">
             <w:r>
               <w:rPr>
                 <w:rStyle w:val="Lienhypertexte"/>
                 <w:noProof/>
                 <w:lang w:val="fr-FR"/>
               </w:rPr>
-              <w:t>L’écran de veille interactif</w:t>
+              <w:t>Affichage</w:t>
             </w:r>
             <w:r>
               <w:rPr>
@@ -326,7 +326,7 @@
                 <w:noProof/>
                 <w:webHidden/>
               </w:rPr>
-              <w:instrText xml:space="preserve"> PAGEREF _Toc469498384 \h </w:instrText>
+              <w:instrText xml:space="preserve"> PAGEREF _Toc469559155 \h </w:instrText>
             </w:r>
             <w:r>
               <w:rPr>
@@ -346,7 +346,7 @@
                 <w:noProof/>
                 <w:webHidden/>
               </w:rPr>
-              <w:t>6</w:t>
+              <w:t>5</w:t>
             </w:r>
             <w:r>
               <w:rPr>
@@ -368,14 +368,14 @@
               <w:lang w:val="fr-FR" w:eastAsia="fr-FR"/>
             </w:rPr>
           </w:pPr>
-          <w:hyperlink w:anchor="_Toc469498385" w:history="1">
+          <w:hyperlink w:anchor="_Toc469559156" w:history="1">
             <w:r>
               <w:rPr>
                 <w:rStyle w:val="Lienhypertexte"/>
                 <w:noProof/>
                 <w:lang w:val="fr-FR"/>
               </w:rPr>
-              <w:t>Le lanceur</w:t>
+              <w:t>L’écran de veille statique</w:t>
             </w:r>
             <w:r>
               <w:rPr>
@@ -396,7 +396,7 @@
                 <w:noProof/>
                 <w:webHidden/>
               </w:rPr>
-              <w:instrText xml:space="preserve"> PAGEREF _Toc469498385 \h </w:instrText>
+              <w:instrText xml:space="preserve"> PAGEREF _Toc469559156 \h </w:instrText>
             </w:r>
             <w:r>
               <w:rPr>
@@ -416,7 +416,7 @@
                 <w:noProof/>
                 <w:webHidden/>
               </w:rPr>
-              <w:t>7</w:t>
+              <w:t>6</w:t>
             </w:r>
             <w:r>
               <w:rPr>
@@ -438,13 +438,223 @@
               <w:lang w:val="fr-FR" w:eastAsia="fr-FR"/>
             </w:rPr>
           </w:pPr>
-          <w:hyperlink w:anchor="_Toc469498386" w:history="1">
+          <w:hyperlink w:anchor="_Toc469559157" w:history="1">
             <w:r>
               <w:rPr>
                 <w:rStyle w:val="Lienhypertexte"/>
                 <w:noProof/>
                 <w:lang w:val="fr-FR"/>
               </w:rPr>
+              <w:t>L’écran de veille dynamique</w:t>
+            </w:r>
+            <w:r>
+              <w:rPr>
+                <w:noProof/>
+                <w:webHidden/>
+              </w:rPr>
+              <w:tab/>
+            </w:r>
+            <w:r>
+              <w:rPr>
+                <w:noProof/>
+                <w:webHidden/>
+              </w:rPr>
+              <w:fldChar w:fldCharType="begin"/>
+            </w:r>
+            <w:r>
+              <w:rPr>
+                <w:noProof/>
+                <w:webHidden/>
+              </w:rPr>
+              <w:instrText xml:space="preserve"> PAGEREF _Toc469559157 \h </w:instrText>
+            </w:r>
+            <w:r>
+              <w:rPr>
+                <w:noProof/>
+                <w:webHidden/>
+              </w:rPr>
+            </w:r>
+            <w:r>
+              <w:rPr>
+                <w:noProof/>
+                <w:webHidden/>
+              </w:rPr>
+              <w:fldChar w:fldCharType="separate"/>
+            </w:r>
+            <w:r>
+              <w:rPr>
+                <w:noProof/>
+                <w:webHidden/>
+              </w:rPr>
+              <w:t>8</w:t>
+            </w:r>
+            <w:r>
+              <w:rPr>
+                <w:noProof/>
+                <w:webHidden/>
+              </w:rPr>
+              <w:fldChar w:fldCharType="end"/>
+            </w:r>
+          </w:hyperlink>
+        </w:p>
+        <w:p>
+          <w:pPr>
+            <w:pStyle w:val="TM1"/>
+            <w:tabs>
+              <w:tab w:val="right" w:leader="dot" w:pos="9350"/>
+            </w:tabs>
+            <w:rPr>
+              <w:noProof/>
+              <w:lang w:val="fr-FR" w:eastAsia="fr-FR"/>
+            </w:rPr>
+          </w:pPr>
+          <w:hyperlink w:anchor="_Toc469559158" w:history="1">
+            <w:r>
+              <w:rPr>
+                <w:rStyle w:val="Lienhypertexte"/>
+                <w:noProof/>
+                <w:lang w:val="fr-FR"/>
+              </w:rPr>
+              <w:t>L’écran de veille interactif</w:t>
+            </w:r>
+            <w:r>
+              <w:rPr>
+                <w:noProof/>
+                <w:webHidden/>
+              </w:rPr>
+              <w:tab/>
+            </w:r>
+            <w:r>
+              <w:rPr>
+                <w:noProof/>
+                <w:webHidden/>
+              </w:rPr>
+              <w:fldChar w:fldCharType="begin"/>
+            </w:r>
+            <w:r>
+              <w:rPr>
+                <w:noProof/>
+                <w:webHidden/>
+              </w:rPr>
+              <w:instrText xml:space="preserve"> PAGEREF _Toc469559158 \h </w:instrText>
+            </w:r>
+            <w:r>
+              <w:rPr>
+                <w:noProof/>
+                <w:webHidden/>
+              </w:rPr>
+            </w:r>
+            <w:r>
+              <w:rPr>
+                <w:noProof/>
+                <w:webHidden/>
+              </w:rPr>
+              <w:fldChar w:fldCharType="separate"/>
+            </w:r>
+            <w:r>
+              <w:rPr>
+                <w:noProof/>
+                <w:webHidden/>
+              </w:rPr>
+              <w:t>9</w:t>
+            </w:r>
+            <w:r>
+              <w:rPr>
+                <w:noProof/>
+                <w:webHidden/>
+              </w:rPr>
+              <w:fldChar w:fldCharType="end"/>
+            </w:r>
+          </w:hyperlink>
+        </w:p>
+        <w:p>
+          <w:pPr>
+            <w:pStyle w:val="TM1"/>
+            <w:tabs>
+              <w:tab w:val="right" w:leader="dot" w:pos="9350"/>
+            </w:tabs>
+            <w:rPr>
+              <w:noProof/>
+              <w:lang w:val="fr-FR" w:eastAsia="fr-FR"/>
+            </w:rPr>
+          </w:pPr>
+          <w:hyperlink w:anchor="_Toc469559159" w:history="1">
+            <w:r>
+              <w:rPr>
+                <w:rStyle w:val="Lienhypertexte"/>
+                <w:noProof/>
+                <w:lang w:val="fr-FR"/>
+              </w:rPr>
+              <w:t>Le lanceur</w:t>
+            </w:r>
+            <w:r>
+              <w:rPr>
+                <w:noProof/>
+                <w:webHidden/>
+              </w:rPr>
+              <w:tab/>
+            </w:r>
+            <w:r>
+              <w:rPr>
+                <w:noProof/>
+                <w:webHidden/>
+              </w:rPr>
+              <w:fldChar w:fldCharType="begin"/>
+            </w:r>
+            <w:r>
+              <w:rPr>
+                <w:noProof/>
+                <w:webHidden/>
+              </w:rPr>
+              <w:instrText xml:space="preserve"> PAGEREF _Toc469559159 \h </w:instrText>
+            </w:r>
+            <w:r>
+              <w:rPr>
+                <w:noProof/>
+                <w:webHidden/>
+              </w:rPr>
+            </w:r>
+            <w:r>
+              <w:rPr>
+                <w:noProof/>
+                <w:webHidden/>
+              </w:rPr>
+              <w:fldChar w:fldCharType="separate"/>
+            </w:r>
+            <w:r>
+              <w:rPr>
+                <w:noProof/>
+                <w:webHidden/>
+              </w:rPr>
+              <w:t>10</w:t>
+            </w:r>
+            <w:r>
+              <w:rPr>
+                <w:noProof/>
+                <w:webHidden/>
+              </w:rPr>
+              <w:fldChar w:fldCharType="end"/>
+            </w:r>
+          </w:hyperlink>
+        </w:p>
+        <w:p>
+          <w:pPr>
+            <w:pStyle w:val="TM1"/>
+            <w:tabs>
+              <w:tab w:val="right" w:leader="dot" w:pos="9350"/>
+            </w:tabs>
+            <w:rPr>
+              <w:noProof/>
+              <w:lang w:val="fr-FR" w:eastAsia="fr-FR"/>
+            </w:rPr>
+          </w:pPr>
+          <w:hyperlink w:anchor="_Toc469559160" w:history="1">
+            <w:r>
+              <w:rPr>
+                <w:rStyle w:val="Lienhypertexte"/>
+                <w:noProof/>
+                <w:lang w:val="fr-FR"/>
+              </w:rPr>
               <w:t>L’historique.</w:t>
             </w:r>
             <w:r>
@@ -466,7 +676,7 @@
                 <w:noProof/>
                 <w:webHidden/>
               </w:rPr>
-              <w:instrText xml:space="preserve"> PAGEREF _Toc469498386 \h </w:instrText>
+              <w:instrText xml:space="preserve"> PAGEREF _Toc469559160 \h </w:instrText>
             </w:r>
             <w:r>
               <w:rPr>
@@ -486,7 +696,7 @@
                 <w:noProof/>
                 <w:webHidden/>
               </w:rPr>
-              <w:t>8</w:t>
+              <w:t>11</w:t>
             </w:r>
             <w:r>
               <w:rPr>
@@ -532,7 +742,7 @@
           <w:lang w:val="fr-FR"/>
         </w:rPr>
       </w:pPr>
-      <w:bookmarkStart w:id="0" w:name="_Toc469498381"/>
+      <w:bookmarkStart w:id="0" w:name="_Toc469559152"/>
       <w:r>
         <w:rPr>
           <w:u w:val="single"/>
@@ -733,14 +943,125 @@
         <w:lastRenderedPageBreak/>
         <w:tab/>
       </w:r>
-      <w:bookmarkStart w:id="1" w:name="_Toc469498382"/>
+      <w:bookmarkStart w:id="1" w:name="_Toc469559153"/>
+      <w:r>
+        <w:rPr>
+          <w:lang w:val="fr-FR"/>
+        </w:rPr>
+        <w:t>Lecture des fichiers</w:t>
+      </w:r>
+      <w:bookmarkEnd w:id="1"/>
+    </w:p>
+    <w:p>
+      <w:pPr>
+        <w:pStyle w:val="Titre1"/>
+        <w:ind w:firstLine="720"/>
+        <w:rPr>
+          <w:lang w:val="fr-FR"/>
+        </w:rPr>
+      </w:pPr>
+      <w:r>
+        <w:rPr>
+          <w:lang w:val="fr-FR"/>
+        </w:rPr>
+        <w:br w:type="page"/>
+      </w:r>
+      <w:bookmarkStart w:id="2" w:name="_GoBack"/>
+      <w:bookmarkEnd w:id="2"/>
+    </w:p>
+    <w:p>
+      <w:pPr>
+        <w:pStyle w:val="Titre1"/>
+        <w:ind w:firstLine="720"/>
+        <w:rPr>
+          <w:lang w:val="fr-FR"/>
+        </w:rPr>
+      </w:pPr>
+      <w:bookmarkStart w:id="3" w:name="_Toc469559154"/>
+      <w:r>
+        <w:rPr>
+          <w:lang w:val="fr-FR"/>
+        </w:rPr>
+        <w:lastRenderedPageBreak/>
+        <w:t>Moteur de rendu</w:t>
+      </w:r>
+      <w:bookmarkEnd w:id="3"/>
+    </w:p>
+    <w:p>
+      <w:pPr>
+        <w:rPr>
+          <w:rFonts w:asciiTheme="majorHAnsi" w:eastAsiaTheme="majorEastAsia" w:hAnsiTheme="majorHAnsi" w:cstheme="majorBidi"/>
+          <w:color w:val="7B4A08" w:themeColor="accent1" w:themeShade="80"/>
+          <w:sz w:val="36"/>
+          <w:szCs w:val="36"/>
+          <w:lang w:val="fr-FR"/>
+        </w:rPr>
+      </w:pPr>
+      <w:r>
+        <w:rPr>
+          <w:lang w:val="fr-FR"/>
+        </w:rPr>
+        <w:br w:type="page"/>
+      </w:r>
+    </w:p>
+    <w:p>
+      <w:pPr>
+        <w:pStyle w:val="Titre1"/>
+        <w:ind w:firstLine="720"/>
+        <w:rPr>
+          <w:lang w:val="fr-FR"/>
+        </w:rPr>
+      </w:pPr>
+      <w:bookmarkStart w:id="4" w:name="_Toc469559155"/>
+      <w:r>
+        <w:rPr>
+          <w:lang w:val="fr-FR"/>
+        </w:rPr>
+        <w:lastRenderedPageBreak/>
+        <w:t>Affichage</w:t>
+      </w:r>
+      <w:bookmarkEnd w:id="4"/>
+    </w:p>
+    <w:p>
+      <w:pPr>
+        <w:rPr>
+          <w:rFonts w:asciiTheme="majorHAnsi" w:eastAsiaTheme="majorEastAsia" w:hAnsiTheme="majorHAnsi" w:cstheme="majorBidi"/>
+          <w:color w:val="7B4A08" w:themeColor="accent1" w:themeShade="80"/>
+          <w:sz w:val="36"/>
+          <w:szCs w:val="36"/>
+          <w:lang w:val="fr-FR"/>
+        </w:rPr>
+      </w:pPr>
+      <w:r>
+        <w:rPr>
+          <w:lang w:val="fr-FR"/>
+        </w:rPr>
+        <w:br w:type="page"/>
+      </w:r>
+    </w:p>
+    <w:p>
+      <w:pPr>
+        <w:pStyle w:val="Titre1"/>
+        <w:rPr>
+          <w:lang w:val="fr-FR"/>
+        </w:rPr>
+      </w:pPr>
+    </w:p>
+    <w:p>
+      <w:pPr>
+        <w:pStyle w:val="Titre1"/>
+        <w:rPr>
+          <w:lang w:val="fr-FR"/>
+        </w:rPr>
+      </w:pPr>
+      <w:bookmarkStart w:id="5" w:name="_Toc469559156"/>
       <w:r>
         <w:rPr>
           <w:lang w:val="fr-FR"/>
         </w:rPr>
         <w:t>L’écran de veille statique</w:t>
       </w:r>
-      <w:bookmarkEnd w:id="1"/>
+      <w:bookmarkEnd w:id="5"/>
     </w:p>
     <w:p>
       <w:pPr>
@@ -1154,8 +1475,6 @@
         </w:rPr>
         <w:t>quement mettre l’image dedans.</w:t>
       </w:r>
-      <w:bookmarkStart w:id="2" w:name="_GoBack"/>
-      <w:bookmarkEnd w:id="2"/>
     </w:p>
     <w:p>
       <w:pPr>
@@ -1197,14 +1516,14 @@
         <w:lastRenderedPageBreak/>
         <w:tab/>
       </w:r>
-      <w:bookmarkStart w:id="3" w:name="_Toc469498383"/>
+      <w:bookmarkStart w:id="6" w:name="_Toc469559157"/>
       <w:r>
         <w:rPr>
           <w:lang w:val="fr-FR"/>
         </w:rPr>
         <w:t>L’écran de veille dynamique</w:t>
       </w:r>
-      <w:bookmarkEnd w:id="3"/>
+      <w:bookmarkEnd w:id="6"/>
     </w:p>
     <w:p>
       <w:pPr>
@@ -1364,14 +1683,14 @@
         <w:lastRenderedPageBreak/>
         <w:tab/>
       </w:r>
-      <w:bookmarkStart w:id="4" w:name="_Toc469498384"/>
+      <w:bookmarkStart w:id="7" w:name="_Toc469559158"/>
       <w:r>
         <w:rPr>
           <w:lang w:val="fr-FR"/>
         </w:rPr>
         <w:t>L’écran de veille interactif</w:t>
       </w:r>
-      <w:bookmarkEnd w:id="4"/>
+      <w:bookmarkEnd w:id="7"/>
     </w:p>
     <w:p>
       <w:pPr>
@@ -1426,14 +1745,14 @@
         <w:lastRenderedPageBreak/>
         <w:tab/>
       </w:r>
-      <w:bookmarkStart w:id="5" w:name="_Toc469498385"/>
+      <w:bookmarkStart w:id="8" w:name="_Toc469559159"/>
       <w:r>
         <w:rPr>
           <w:lang w:val="fr-FR"/>
         </w:rPr>
         <w:t>Le lanceur</w:t>
       </w:r>
-      <w:bookmarkEnd w:id="5"/>
+      <w:bookmarkEnd w:id="8"/>
     </w:p>
     <w:p>
       <w:pPr>
@@ -1507,14 +1826,14 @@
         <w:lastRenderedPageBreak/>
         <w:tab/>
       </w:r>
-      <w:bookmarkStart w:id="6" w:name="_Toc469498386"/>
+      <w:bookmarkStart w:id="9" w:name="_Toc469559160"/>
       <w:r>
         <w:rPr>
           <w:lang w:val="fr-FR"/>
         </w:rPr>
         <w:t>L’historique.</w:t>
       </w:r>
-      <w:bookmarkEnd w:id="6"/>
+      <w:bookmarkEnd w:id="9"/>
     </w:p>
     <w:p>
       <w:pPr>
@@ -3000,7 +3319,7 @@
 </file>
 
 <file path=customXml/itemProps1.xml><?xml version="1.0" encoding="utf-8"?>
-<ds:datastoreItem xmlns:ds="http://schemas.openxmlformats.org/officeDocument/2006/customXml" ds:itemID="{3C3141B7-EAB9-4FE1-8C58-92B813850691}">
+<ds:datastoreItem xmlns:ds="http://schemas.openxmlformats.org/officeDocument/2006/customXml" ds:itemID="{20C6622B-ED57-453E-894A-2F91B9A901FE}">
   <ds:schemaRefs>
     <ds:schemaRef ds:uri="http://schemas.openxmlformats.org/officeDocument/2006/bibliography"/>
   </ds:schemaRefs>

</xml_diff>